<commit_message>
Draft as sent to co-authors
</commit_message>
<xml_diff>
--- a/manuscript/output_template.docx
+++ b/manuscript/output_template.docx
@@ -772,10 +772,12 @@
     <w:basedOn w:val="Normal"/>
     <w:next w:val="BodyText"/>
     <w:qFormat/>
+    <w:rsid w:val="003E2A86"/>
     <w:pPr>
       <w:keepNext/>
       <w:keepLines/>
       <w:spacing w:before="300" w:after="300"/>
+      <w:jc w:val="both"/>
     </w:pPr>
     <w:rPr>
       <w:sz w:val="20"/>
@@ -1841,10 +1843,12 @@
     <w:basedOn w:val="Normal"/>
     <w:next w:val="BodyText"/>
     <w:qFormat/>
+    <w:rsid w:val="003E2A86"/>
     <w:pPr>
       <w:keepNext/>
       <w:keepLines/>
       <w:spacing w:before="300" w:after="300"/>
+      <w:jc w:val="both"/>
     </w:pPr>
     <w:rPr>
       <w:sz w:val="20"/>
@@ -2781,7 +2785,7 @@
 </file>
 
 <file path=customXml/itemProps1.xml><?xml version="1.0" encoding="utf-8"?>
-<ds:datastoreItem xmlns:ds="http://schemas.openxmlformats.org/officeDocument/2006/customXml" ds:itemID="{1F4DEA8D-60AA-42EB-87DC-CFF6E67BBE7D}">
+<ds:datastoreItem xmlns:ds="http://schemas.openxmlformats.org/officeDocument/2006/customXml" ds:itemID="{0EDD172F-0CA1-4EB9-B82B-B4DE33D21928}">
   <ds:schemaRefs>
     <ds:schemaRef ds:uri="http://schemas.openxmlformats.org/officeDocument/2006/bibliography"/>
   </ds:schemaRefs>

</xml_diff>